<commit_message>
new catalog, fixed visual display of products
</commit_message>
<xml_diff>
--- a/docs/ready/truck_to_warehouse.docx
+++ b/docs/ready/truck_to_warehouse.docx
@@ -134,7 +134,7 @@
                 <w:szCs w:val="28"/>
                 <w:lang w:eastAsia="ru-RU"/>
               </w:rPr>
-              <w:t>2017-03-15 03:57:05</w:t>
+              <w:t>2017-03-22 01:31:58</w:t>
             </w:r>
           </w:p>
         </w:tc>
@@ -4326,7 +4326,7 @@
                 <w:szCs w:val="16"/>
                 <w:lang w:val="en-US" w:eastAsia="ru-RU"/>
               </w:rPr>
-              <w:t>Bolon, Create, 2x410x205</w:t>
+              <w:t>Bolon Bolon by you  Individual order (over 600m2)  2000x25000 mm </w:t>
             </w:r>
           </w:p>
         </w:tc>
@@ -4385,7 +4385,7 @@
                 <w:szCs w:val="16"/>
                 <w:lang w:val="en-US" w:eastAsia="ru-RU"/>
               </w:rPr>
-              <w:t>0|</w:t>
+              <w:t>0.06|</w:t>
             </w:r>
           </w:p>
         </w:tc>
@@ -4418,7 +4418,7 @@
                 <w:szCs w:val="16"/>
                 <w:lang w:val="en-US" w:eastAsia="ru-RU"/>
               </w:rPr>
-              <w:t>package</w:t>
+              <w:t>roll</w:t>
             </w:r>
           </w:p>
         </w:tc>
@@ -4453,7 +4453,7 @@
                 <w:szCs w:val="16"/>
                 <w:lang w:val="en-US" w:eastAsia="ru-RU"/>
               </w:rPr>
-              <w:t>2.9 </w:t>
+              <w:t> </w:t>
             </w:r>
             <w:r>
               <w:rPr>
@@ -4530,7 +4530,7 @@
                 <w:szCs w:val="16"/>
                 <w:lang w:val="en-US" w:eastAsia="ru-RU"/>
               </w:rPr>
-              <w:t>0</w:t>
+              <w:t>3</w:t>
             </w:r>
           </w:p>
         </w:tc>
@@ -4596,7 +4596,7 @@
                 <w:szCs w:val="16"/>
                 <w:lang w:val="en-US" w:eastAsia="ru-RU"/>
               </w:rPr>
-              <w:t>121</w:t>
+              <w:t>93</w:t>
             </w:r>
           </w:p>
         </w:tc>
@@ -4630,7 +4630,7 @@
                 <w:szCs w:val="16"/>
                 <w:lang w:val="en-US" w:eastAsia="ru-RU"/>
               </w:rPr>
-              <w:t>0</w:t>
+              <w:t>279</w:t>
             </w:r>
           </w:p>
         </w:tc>
@@ -4783,7 +4783,7 @@
                 <w:szCs w:val="16"/>
                 <w:lang w:val="en-US" w:eastAsia="ru-RU"/>
               </w:rPr>
-              <w:t>Болон, Create, 2x410x205</w:t>
+              <w:t>Виниловое покрытие Bolon Bolon by you (свыше 600 м2) 2000x25000 м</w:t>
             </w:r>
           </w:p>
         </w:tc>
@@ -5527,7 +5527,7 @@
                 <w:szCs w:val="18"/>
                 <w:lang w:val="en-US" w:eastAsia="ru-RU"/>
               </w:rPr>
-              <w:t>0</w:t>
+              <w:t>279</w:t>
             </w:r>
           </w:p>
         </w:tc>

</xml_diff>

<commit_message>
export excel done everywhere
</commit_message>
<xml_diff>
--- a/docs/ready/truck_to_warehouse.docx
+++ b/docs/ready/truck_to_warehouse.docx
@@ -112,8 +112,9 @@
                 <w:szCs w:val="28"/>
                 <w:lang w:eastAsia="ru-RU"/>
               </w:rPr>
-              <w:t>1</w:t>
+              <w:t>{</w:t>
             </w:r>
+            <w:proofErr w:type="spellStart"/>
             <w:r>
               <w:rPr>
                 <w:rFonts w:ascii="Arial" w:eastAsia="Times New Roman" w:hAnsi="Arial" w:cs="Arial"/>
@@ -123,8 +124,9 @@
                 <w:szCs w:val="28"/>
                 <w:lang w:eastAsia="ru-RU"/>
               </w:rPr>
-              <w:t> от </w:t>
+              <w:t>log_id</w:t>
             </w:r>
+            <w:proofErr w:type="spellEnd"/>
             <w:r>
               <w:rPr>
                 <w:rFonts w:ascii="Arial" w:eastAsia="Times New Roman" w:hAnsi="Arial" w:cs="Arial"/>
@@ -134,7 +136,73 @@
                 <w:szCs w:val="28"/>
                 <w:lang w:eastAsia="ru-RU"/>
               </w:rPr>
-              <w:t>2017-03-22 01:31:58</w:t>
+              <w:t>}</w:t>
+            </w:r>
+            <w:r>
+              <w:rPr>
+                <w:rFonts w:ascii="Arial" w:eastAsia="Times New Roman" w:hAnsi="Arial" w:cs="Arial"/>
+                <w:b/>
+                <w:bCs/>
+                <w:sz w:val="28"/>
+                <w:szCs w:val="28"/>
+                <w:lang w:eastAsia="ru-RU"/>
+              </w:rPr>
+              <w:t> от </w:t>
+            </w:r>
+            <w:r>
+              <w:rPr>
+                <w:rFonts w:ascii="Arial" w:eastAsia="Times New Roman" w:hAnsi="Arial" w:cs="Arial"/>
+                <w:b/>
+                <w:bCs/>
+                <w:sz w:val="28"/>
+                <w:szCs w:val="28"/>
+                <w:lang w:eastAsia="ru-RU"/>
+              </w:rPr>
+              <w:t>{</w:t>
+            </w:r>
+            <w:r>
+              <w:rPr>
+                <w:rFonts w:ascii="Arial" w:eastAsia="Times New Roman" w:hAnsi="Arial" w:cs="Arial"/>
+                <w:b/>
+                <w:bCs/>
+                <w:sz w:val="28"/>
+                <w:szCs w:val="28"/>
+                <w:lang w:val="en-US" w:eastAsia="ru-RU"/>
+              </w:rPr>
+              <w:t>log</w:t>
+            </w:r>
+            <w:r>
+              <w:rPr>
+                <w:rFonts w:ascii="Arial" w:eastAsia="Times New Roman" w:hAnsi="Arial" w:cs="Arial"/>
+                <w:b/>
+                <w:bCs/>
+                <w:sz w:val="28"/>
+                <w:szCs w:val="28"/>
+                <w:lang w:eastAsia="ru-RU"/>
+              </w:rPr>
+              <w:t>_</w:t>
+            </w:r>
+            <w:r>
+              <w:rPr>
+                <w:rFonts w:ascii="Arial" w:eastAsia="Times New Roman" w:hAnsi="Arial" w:cs="Arial"/>
+                <w:b/>
+                <w:bCs/>
+                <w:sz w:val="28"/>
+                <w:szCs w:val="28"/>
+                <w:lang w:val="en-US" w:eastAsia="ru-RU"/>
+              </w:rPr>
+              <w:t>date</w:t>
+            </w:r>
+            <w:r>
+              <w:rPr>
+                <w:rFonts w:ascii="Arial" w:eastAsia="Times New Roman" w:hAnsi="Arial" w:cs="Arial"/>
+                <w:b/>
+                <w:bCs/>
+                <w:sz w:val="28"/>
+                <w:szCs w:val="28"/>
+                <w:lang w:eastAsia="ru-RU"/>
+              </w:rPr>
+              <w:t>}</w:t>
             </w:r>
           </w:p>
         </w:tc>
@@ -4296,7 +4364,7 @@
                 <w:szCs w:val="16"/>
                 <w:lang w:val="en-US" w:eastAsia="ru-RU"/>
               </w:rPr>
-              <w:t/>
+              <w:t>105158</w:t>
             </w:r>
           </w:p>
         </w:tc>
@@ -4326,7 +4394,7 @@
                 <w:szCs w:val="16"/>
                 <w:lang w:val="en-US" w:eastAsia="ru-RU"/>
               </w:rPr>
-              <w:t>Bolon Bolon by you  Individual order (over 600m2)  2000x25000 mm </w:t>
+              <w:t>Bolon Advertising materials Bolon by You pattern and colors 125x1</w:t>
             </w:r>
           </w:p>
         </w:tc>
@@ -4385,7 +4453,7 @@
                 <w:szCs w:val="16"/>
                 <w:lang w:val="en-US" w:eastAsia="ru-RU"/>
               </w:rPr>
-              <w:t>0.06|</w:t>
+              <w:t>0|</w:t>
             </w:r>
           </w:p>
         </w:tc>
@@ -4418,7 +4486,7 @@
                 <w:szCs w:val="16"/>
                 <w:lang w:val="en-US" w:eastAsia="ru-RU"/>
               </w:rPr>
-              <w:t>roll</w:t>
+              <w:t>piece</w:t>
             </w:r>
           </w:p>
         </w:tc>
@@ -4530,7 +4598,7 @@
                 <w:szCs w:val="16"/>
                 <w:lang w:val="en-US" w:eastAsia="ru-RU"/>
               </w:rPr>
-              <w:t>3</w:t>
+              <w:t>0</w:t>
             </w:r>
           </w:p>
         </w:tc>
@@ -4563,7 +4631,7 @@
                 <w:szCs w:val="16"/>
                 <w:lang w:val="en-US" w:eastAsia="ru-RU"/>
               </w:rPr>
-              <w:t>м2</w:t>
+              <w:t>шт</w:t>
             </w:r>
           </w:p>
         </w:tc>
@@ -4596,7 +4664,7 @@
                 <w:szCs w:val="16"/>
                 <w:lang w:val="en-US" w:eastAsia="ru-RU"/>
               </w:rPr>
-              <w:t>93</w:t>
+              <w:t>14</w:t>
             </w:r>
           </w:p>
         </w:tc>
@@ -4630,7 +4698,7 @@
                 <w:szCs w:val="16"/>
                 <w:lang w:val="en-US" w:eastAsia="ru-RU"/>
               </w:rPr>
-              <w:t>279</w:t>
+              <w:t>0</w:t>
             </w:r>
           </w:p>
         </w:tc>
@@ -4783,7 +4851,7 @@
                 <w:szCs w:val="16"/>
                 <w:lang w:val="en-US" w:eastAsia="ru-RU"/>
               </w:rPr>
-              <w:t>Виниловое покрытие Bolon Bolon by you (свыше 600 м2) 2000x25000 м</w:t>
+              <w:t>Bolon Рекламные материалы Bolon by You декоры и цвета 125x190 мм</w:t>
             </w:r>
           </w:p>
         </w:tc>
@@ -5527,7 +5595,7 @@
                 <w:szCs w:val="18"/>
                 <w:lang w:val="en-US" w:eastAsia="ru-RU"/>
               </w:rPr>
-              <w:t>279</w:t>
+              <w:t>0</w:t>
             </w:r>
           </w:p>
         </w:tc>

</xml_diff>